<commit_message>
Added a confirmation dialog when publishing the assessment
</commit_message>
<xml_diff>
--- a/Documentation/User-Guide/06-preview-testing.docx
+++ b/Documentation/User-Guide/06-preview-testing.docx
@@ -2792,16 +2792,51 @@
     <w:p>
       <w:pPr>
         <w:pStyle w:val="FirstParagraph"/>
-      </w:pPr>
-      <w:r>
-        <w:rPr>
-          <w:b/>
-          <w:bCs/>
-        </w:rPr>
-        <w:t>Screenshot Placeholder 58</w:t>
-      </w:r>
-      <w:r>
-        <w:t>: Answer with secondary text input</w:t>
+        <w:rPr>
+          <w:b/>
+          <w:bCs/>
+        </w:rPr>
+      </w:pPr>
+      <w:r>
+        <w:rPr>
+          <w:b/>
+          <w:bCs/>
+        </w:rPr>
+        <w:drawing>
+          <wp:inline distT="0" distB="0" distL="0" distR="0" wp14:anchorId="7D5895D8" wp14:editId="1C3ECDF3">
+            <wp:extent cx="5943600" cy="1636395"/>
+            <wp:effectExtent l="0" t="0" r="0" b="0"/>
+            <wp:docPr id="1858433793" name="Picture 1" descr="A screenshot of a computer&#10;&#10;AI-generated content may be incorrect."/>
+            <wp:cNvGraphicFramePr>
+              <a:graphicFrameLocks xmlns:a="http://schemas.openxmlformats.org/drawingml/2006/main" noChangeAspect="1"/>
+            </wp:cNvGraphicFramePr>
+            <a:graphic xmlns:a="http://schemas.openxmlformats.org/drawingml/2006/main">
+              <a:graphicData uri="http://schemas.openxmlformats.org/drawingml/2006/picture">
+                <pic:pic xmlns:pic="http://schemas.openxmlformats.org/drawingml/2006/picture">
+                  <pic:nvPicPr>
+                    <pic:cNvPr id="1858433793" name="Picture 1" descr="A screenshot of a computer&#10;&#10;AI-generated content may be incorrect."/>
+                    <pic:cNvPicPr/>
+                  </pic:nvPicPr>
+                  <pic:blipFill>
+                    <a:blip r:embed="rId17"/>
+                    <a:stretch>
+                      <a:fillRect/>
+                    </a:stretch>
+                  </pic:blipFill>
+                  <pic:spPr>
+                    <a:xfrm>
+                      <a:off x="0" y="0"/>
+                      <a:ext cx="5943600" cy="1636395"/>
+                    </a:xfrm>
+                    <a:prstGeom prst="rect">
+                      <a:avLst/>
+                    </a:prstGeom>
+                  </pic:spPr>
+                </pic:pic>
+              </a:graphicData>
+            </a:graphic>
+          </wp:inline>
+        </w:drawing>
       </w:r>
     </w:p>
     <w:p>
@@ -2848,6 +2883,7 @@
         </w:numPr>
       </w:pPr>
       <w:r>
+        <w:lastRenderedPageBreak/>
         <w:t>Type text</w:t>
       </w:r>
     </w:p>
@@ -2929,7 +2965,6 @@
       <w:bookmarkStart w:id="23" w:name="date-secondary-input"/>
       <w:bookmarkEnd w:id="22"/>
       <w:r>
-        <w:lastRenderedPageBreak/>
         <w:t>Date Secondary Input</w:t>
       </w:r>
     </w:p>
@@ -3318,6 +3353,7 @@
         </w:numPr>
       </w:pPr>
       <w:r>
+        <w:lastRenderedPageBreak/>
         <w:t>Check for missing or duplicate questions</w:t>
       </w:r>
     </w:p>
@@ -3403,7 +3439,6 @@
           <w:b/>
           <w:bCs/>
         </w:rPr>
-        <w:lastRenderedPageBreak/>
         <w:t>Cross-Section Triggers</w:t>
       </w:r>
     </w:p>
@@ -3718,6 +3753,7 @@
               <w:pStyle w:val="Compact"/>
             </w:pPr>
             <w:r>
+              <w:lastRenderedPageBreak/>
               <w:t>Question</w:t>
             </w:r>
           </w:p>
@@ -3926,41 +3962,23 @@
       </w:tr>
     </w:tbl>
     <w:p>
-      <w:r>
-        <w:pict w14:anchorId="2352F8F0">
-          <v:rect id="_x0000_i1058" style="width:0;height:1.5pt" o:hralign="center" o:hrstd="t" o:hr="t"/>
-        </w:pict>
-      </w:r>
-    </w:p>
-    <w:p>
-      <w:pPr>
-        <w:pStyle w:val="FirstParagraph"/>
-      </w:pPr>
-      <w:r>
-        <w:rPr>
-          <w:b/>
-          <w:bCs/>
-        </w:rPr>
-        <w:t>Screenshot Placeholder 59</w:t>
-      </w:r>
-      <w:r>
-        <w:t>: Test matrix example document</w:t>
-      </w:r>
-    </w:p>
-    <w:p>
-      <w:r>
-        <w:lastRenderedPageBreak/>
-        <w:pict w14:anchorId="4124D40C">
-          <v:rect id="_x0000_i1059" style="width:0;height:1.5pt" o:hralign="center" o:hrstd="t" o:hr="t"/>
-        </w:pict>
-      </w:r>
-    </w:p>
-    <w:p>
       <w:pPr>
         <w:pStyle w:val="Heading3"/>
       </w:pPr>
       <w:bookmarkStart w:id="32" w:name="edge-case-testing"/>
       <w:bookmarkEnd w:id="31"/>
+    </w:p>
+    <w:p>
+      <w:r>
+        <w:pict w14:anchorId="745D7A26">
+          <v:rect id="_x0000_i1199" style="width:0;height:1.5pt" o:hralign="center" o:hrstd="t" o:hr="t"/>
+        </w:pict>
+      </w:r>
+    </w:p>
+    <w:p>
+      <w:pPr>
+        <w:pStyle w:val="Heading3"/>
+      </w:pPr>
       <w:r>
         <w:t>Edge Case Testing</w:t>
       </w:r>
@@ -4342,6 +4360,7 @@
     </w:p>
     <w:p>
       <w:r>
+        <w:lastRenderedPageBreak/>
         <w:pict w14:anchorId="1E0EDCFD">
           <v:rect id="_x0000_i1061" style="width:0;height:1.5pt" o:hralign="center" o:hrstd="t" o:hr="t"/>
         </w:pict>
@@ -4397,7 +4416,6 @@
         </w:numPr>
       </w:pPr>
       <w:r>
-        <w:lastRenderedPageBreak/>
         <w:t>Choose answer that triggers question in different section</w:t>
       </w:r>
     </w:p>
@@ -4776,6 +4794,7 @@
         </w:numPr>
       </w:pPr>
       <w:r>
+        <w:lastRenderedPageBreak/>
         <w:t>No noticeable lag</w:t>
       </w:r>
     </w:p>
@@ -4833,7 +4852,6 @@
     </w:p>
     <w:p>
       <w:r>
-        <w:lastRenderedPageBreak/>
         <w:pict w14:anchorId="4191A6AF">
           <v:rect id="_x0000_i1064" style="width:0;height:1.5pt" o:hralign="center" o:hrstd="t" o:hr="t"/>
         </w:pict>
@@ -5197,6 +5215,7 @@
         </w:numPr>
       </w:pPr>
       <w:r>
+        <w:lastRenderedPageBreak/>
         <w:t>☐ Cross-section triggers work</w:t>
       </w:r>
     </w:p>
@@ -5246,7 +5265,6 @@
         </w:numPr>
       </w:pPr>
       <w:r>
-        <w:lastRenderedPageBreak/>
         <w:t>☐ Date fields open date picker</w:t>
       </w:r>
     </w:p>
@@ -5473,28 +5491,6 @@
       <w:r>
         <w:pict w14:anchorId="1F3B5183">
           <v:rect id="_x0000_i1066" style="width:0;height:1.5pt" o:hralign="center" o:hrstd="t" o:hr="t"/>
-        </w:pict>
-      </w:r>
-    </w:p>
-    <w:p>
-      <w:pPr>
-        <w:pStyle w:val="FirstParagraph"/>
-      </w:pPr>
-      <w:r>
-        <w:rPr>
-          <w:b/>
-          <w:bCs/>
-        </w:rPr>
-        <w:t>Screenshot Placeholder 60</w:t>
-      </w:r>
-      <w:r>
-        <w:t>: Validation checklist example</w:t>
-      </w:r>
-    </w:p>
-    <w:p>
-      <w:r>
-        <w:pict w14:anchorId="41B2E26F">
-          <v:rect id="_x0000_i1067" style="width:0;height:1.5pt" o:hralign="center" o:hrstd="t" o:hr="t"/>
         </w:pict>
       </w:r>
     </w:p>
@@ -5531,11 +5527,60 @@
         <w:t>What to check:</w:t>
       </w:r>
       <w:r>
-        <w:t xml:space="preserve"> 1. Verify you’re in Preview mode (not Edit) 2. Confirm relationship is configured correctly (check in Edit mode) 3. Ensure triggering answer is actually selected 4. Check that triggered question is in same assessment 5. Refresh page and try again</w:t>
-      </w:r>
-    </w:p>
-    <w:p>
-      <w:r>
+        <w:t xml:space="preserve"> </w:t>
+      </w:r>
+    </w:p>
+    <w:p>
+      <w:pPr>
+        <w:pStyle w:val="FirstParagraph"/>
+      </w:pPr>
+      <w:r>
+        <w:t xml:space="preserve">1. Verify you’re in Preview mode (not Edit) </w:t>
+      </w:r>
+    </w:p>
+    <w:p>
+      <w:pPr>
+        <w:pStyle w:val="FirstParagraph"/>
+      </w:pPr>
+      <w:r>
+        <w:t xml:space="preserve">2. Confirm relationship is configured correctly (check in Edit mode) </w:t>
+      </w:r>
+    </w:p>
+    <w:p>
+      <w:pPr>
+        <w:pStyle w:val="FirstParagraph"/>
+      </w:pPr>
+      <w:r>
+        <w:t xml:space="preserve">3. Ensure triggering answer is </w:t>
+      </w:r>
+      <w:proofErr w:type="gramStart"/>
+      <w:r>
+        <w:t>actually selected</w:t>
+      </w:r>
+      <w:proofErr w:type="gramEnd"/>
+      <w:r>
+        <w:t xml:space="preserve"> </w:t>
+      </w:r>
+    </w:p>
+    <w:p>
+      <w:pPr>
+        <w:pStyle w:val="FirstParagraph"/>
+      </w:pPr>
+      <w:r>
+        <w:t xml:space="preserve">4. Check that triggered question is in same assessment </w:t>
+      </w:r>
+    </w:p>
+    <w:p>
+      <w:pPr>
+        <w:pStyle w:val="FirstParagraph"/>
+      </w:pPr>
+      <w:r>
+        <w:t>5. Refresh page and try again</w:t>
+      </w:r>
+    </w:p>
+    <w:p>
+      <w:r>
+        <w:lastRenderedPageBreak/>
         <w:pict w14:anchorId="06A59FFC">
           <v:rect id="_x0000_i1068" style="width:0;height:1.5pt" o:hralign="center" o:hrstd="t" o:hr="t"/>
         </w:pict>
@@ -5563,7 +5608,47 @@
         <w:t>What to check:</w:t>
       </w:r>
       <w:r>
-        <w:t xml:space="preserve"> 1. Review all relationships for that question 2. Check if multiple answers trigger it 3. Verify you haven’t selected a triggering answer accidentally 4. Look for unintended relationship configurations 5. Check for duplicate relationships</w:t>
+        <w:t xml:space="preserve"> </w:t>
+      </w:r>
+    </w:p>
+    <w:p>
+      <w:pPr>
+        <w:pStyle w:val="FirstParagraph"/>
+      </w:pPr>
+      <w:r>
+        <w:t xml:space="preserve">1. Review all relationships for that question </w:t>
+      </w:r>
+    </w:p>
+    <w:p>
+      <w:pPr>
+        <w:pStyle w:val="FirstParagraph"/>
+      </w:pPr>
+      <w:r>
+        <w:t xml:space="preserve">2. Check if multiple answers trigger it </w:t>
+      </w:r>
+    </w:p>
+    <w:p>
+      <w:pPr>
+        <w:pStyle w:val="FirstParagraph"/>
+      </w:pPr>
+      <w:r>
+        <w:t xml:space="preserve">3. Verify you haven’t selected a triggering answer accidentally </w:t>
+      </w:r>
+    </w:p>
+    <w:p>
+      <w:pPr>
+        <w:pStyle w:val="FirstParagraph"/>
+      </w:pPr>
+      <w:r>
+        <w:t xml:space="preserve">4. Look for unintended relationship configurations </w:t>
+      </w:r>
+    </w:p>
+    <w:p>
+      <w:pPr>
+        <w:pStyle w:val="FirstParagraph"/>
+      </w:pPr>
+      <w:r>
+        <w:t>5. Check for duplicate relationships</w:t>
       </w:r>
     </w:p>
     <w:p>
@@ -5580,7 +5665,6 @@
       <w:bookmarkStart w:id="52" w:name="selections-not-persisting"/>
       <w:bookmarkEnd w:id="51"/>
       <w:r>
-        <w:lastRenderedPageBreak/>
         <w:t>Selections Not Persisting</w:t>
       </w:r>
     </w:p>
@@ -5596,7 +5680,39 @@
         <w:t>What to check:</w:t>
       </w:r>
       <w:r>
-        <w:t xml:space="preserve"> 1. This is expected in Preview mode (not saved) 2. Preview mode is for testing only, not data collection 3. Selections persist during current session 4. Refreshing page clears all selections</w:t>
+        <w:t xml:space="preserve"> </w:t>
+      </w:r>
+    </w:p>
+    <w:p>
+      <w:pPr>
+        <w:pStyle w:val="FirstParagraph"/>
+      </w:pPr>
+      <w:r>
+        <w:t xml:space="preserve">1. This is expected in Preview mode (not saved) </w:t>
+      </w:r>
+    </w:p>
+    <w:p>
+      <w:pPr>
+        <w:pStyle w:val="FirstParagraph"/>
+      </w:pPr>
+      <w:r>
+        <w:t xml:space="preserve">2. Preview mode is for testing only, not data collection </w:t>
+      </w:r>
+    </w:p>
+    <w:p>
+      <w:pPr>
+        <w:pStyle w:val="FirstParagraph"/>
+      </w:pPr>
+      <w:r>
+        <w:t xml:space="preserve">3. Selections persist during current session </w:t>
+      </w:r>
+    </w:p>
+    <w:p>
+      <w:pPr>
+        <w:pStyle w:val="FirstParagraph"/>
+      </w:pPr>
+      <w:r>
+        <w:t>4. Refreshing page clears all selections</w:t>
       </w:r>
     </w:p>
     <w:p>
@@ -5628,7 +5744,47 @@
         <w:t>What to check:</w:t>
       </w:r>
       <w:r>
-        <w:t xml:space="preserve"> 1. Browser console for JavaScript errors 2. Network tab for slow API calls 3. Number of questions in section (may need to split) 4. Complexity of conditional logic 5. Browser extensions interfering</w:t>
+        <w:t xml:space="preserve"> </w:t>
+      </w:r>
+    </w:p>
+    <w:p>
+      <w:pPr>
+        <w:pStyle w:val="FirstParagraph"/>
+      </w:pPr>
+      <w:r>
+        <w:t xml:space="preserve">1. Browser console for JavaScript errors </w:t>
+      </w:r>
+    </w:p>
+    <w:p>
+      <w:pPr>
+        <w:pStyle w:val="FirstParagraph"/>
+      </w:pPr>
+      <w:r>
+        <w:t xml:space="preserve">2. Network tab for slow API calls </w:t>
+      </w:r>
+    </w:p>
+    <w:p>
+      <w:pPr>
+        <w:pStyle w:val="FirstParagraph"/>
+      </w:pPr>
+      <w:r>
+        <w:t>3. Number of questions in section (may need to split)</w:t>
+      </w:r>
+    </w:p>
+    <w:p>
+      <w:pPr>
+        <w:pStyle w:val="FirstParagraph"/>
+      </w:pPr>
+      <w:r>
+        <w:t xml:space="preserve">4. Complexity of conditional logic </w:t>
+      </w:r>
+    </w:p>
+    <w:p>
+      <w:pPr>
+        <w:pStyle w:val="FirstParagraph"/>
+      </w:pPr>
+      <w:r>
+        <w:t>5. Browser extensions interfering</w:t>
       </w:r>
     </w:p>
     <w:p>
@@ -5640,11 +5796,25 @@
     </w:p>
     <w:p>
       <w:pPr>
-        <w:pStyle w:val="Heading3"/>
+        <w:rPr>
+          <w:rFonts w:asciiTheme="majorHAnsi" w:eastAsiaTheme="majorEastAsia" w:hAnsiTheme="majorHAnsi" w:cstheme="majorBidi"/>
+          <w:b/>
+          <w:bCs/>
+          <w:color w:val="4F81BD" w:themeColor="accent1"/>
+        </w:rPr>
       </w:pPr>
       <w:bookmarkStart w:id="54" w:name="display-issues"/>
       <w:bookmarkEnd w:id="53"/>
       <w:r>
+        <w:br w:type="page"/>
+      </w:r>
+    </w:p>
+    <w:p>
+      <w:pPr>
+        <w:pStyle w:val="Heading3"/>
+      </w:pPr>
+      <w:r>
+        <w:lastRenderedPageBreak/>
         <w:t>Display Issues</w:t>
       </w:r>
     </w:p>
@@ -5660,7 +5830,47 @@
         <w:t>What to check:</w:t>
       </w:r>
       <w:r>
-        <w:t xml:space="preserve"> 1. Browser zoom level (should be 100%) 2. Window size (minimum 1400px width recommended) 3. Browser compatibility (use supported browser) 4. Clear browser cache 5. Check for CSS conflicts</w:t>
+        <w:t xml:space="preserve"> </w:t>
+      </w:r>
+    </w:p>
+    <w:p>
+      <w:pPr>
+        <w:pStyle w:val="FirstParagraph"/>
+      </w:pPr>
+      <w:r>
+        <w:t xml:space="preserve">1. Browser zoom level (should be 100%) </w:t>
+      </w:r>
+    </w:p>
+    <w:p>
+      <w:pPr>
+        <w:pStyle w:val="FirstParagraph"/>
+      </w:pPr>
+      <w:r>
+        <w:t xml:space="preserve">2. Window size (minimum 1400px width recommended) </w:t>
+      </w:r>
+    </w:p>
+    <w:p>
+      <w:pPr>
+        <w:pStyle w:val="FirstParagraph"/>
+      </w:pPr>
+      <w:r>
+        <w:t xml:space="preserve">3. Browser compatibility (use supported browser) </w:t>
+      </w:r>
+    </w:p>
+    <w:p>
+      <w:pPr>
+        <w:pStyle w:val="FirstParagraph"/>
+      </w:pPr>
+      <w:r>
+        <w:t xml:space="preserve">4. Clear browser cache </w:t>
+      </w:r>
+    </w:p>
+    <w:p>
+      <w:pPr>
+        <w:pStyle w:val="FirstParagraph"/>
+      </w:pPr>
+      <w:r>
+        <w:t>5. Check for CSS conflicts</w:t>
       </w:r>
     </w:p>
     <w:p>
@@ -5882,7 +6092,6 @@
       <w:bookmarkStart w:id="59" w:name="user-acceptance-testing"/>
       <w:bookmarkEnd w:id="58"/>
       <w:r>
-        <w:lastRenderedPageBreak/>
         <w:t>User Acceptance Testing</w:t>
       </w:r>
     </w:p>
@@ -5960,6 +6169,7 @@
       <w:bookmarkStart w:id="60" w:name="regression-testing"/>
       <w:bookmarkEnd w:id="59"/>
       <w:r>
+        <w:lastRenderedPageBreak/>
         <w:t>Regression Testing</w:t>
       </w:r>
     </w:p>
@@ -6271,7 +6481,6 @@
         </w:numPr>
       </w:pPr>
       <w:r>
-        <w:lastRenderedPageBreak/>
         <w:t>Different users may discover different issues</w:t>
       </w:r>
     </w:p>

</xml_diff>